<commit_message>
test du pre commit
</commit_message>
<xml_diff>
--- a/documentation/starter_python_v0.5.docx
+++ b/documentation/starter_python_v0.5.docx
@@ -17116,7 +17116,7 @@
               </wp:anchor>
             </w:drawing>
           </mc:Choice>
-          <mc:Fallback xmlns:a="http://schemas.openxmlformats.org/drawingml/2006/main" xmlns:pic="http://schemas.openxmlformats.org/drawingml/2006/picture" xmlns:a16="http://schemas.microsoft.com/office/drawing/2014/main" xmlns:a14="http://schemas.microsoft.com/office/drawing/2010/main">
+          <mc:Fallback xmlns:a14="http://schemas.microsoft.com/office/drawing/2010/main" xmlns:a16="http://schemas.microsoft.com/office/drawing/2014/main" xmlns:pic="http://schemas.openxmlformats.org/drawingml/2006/picture" xmlns:a="http://schemas.openxmlformats.org/drawingml/2006/main">
             <w:pict w14:anchorId="0B3C93D7">
               <v:rect id="Rectangle 9" style="position:absolute;margin-left:308.3pt;margin-top:20.35pt;width:142.65pt;height:29.95pt;z-index:251664384;visibility:visible;mso-wrap-style:square;mso-width-percent:0;mso-height-percent:0;mso-wrap-distance-left:9pt;mso-wrap-distance-top:0;mso-wrap-distance-right:9pt;mso-wrap-distance-bottom:0;mso-position-horizontal:absolute;mso-position-horizontal-relative:margin;mso-position-vertical:absolute;mso-position-vertical-relative:text;mso-width-percent:0;mso-height-percent:0;mso-width-relative:margin;mso-height-relative:margin;v-text-anchor:middle" o:spid="_x0000_s1026" filled="f" strokecolor="white [3212]" strokeweight="1pt" w14:anchorId="79649AB2" o:gfxdata="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">
                 <w10:wrap anchorx="margin"/>
@@ -18220,16 +18220,7 @@
           <w:sz w:val="18"/>
           <w:szCs w:val="18"/>
         </w:rPr>
-        <w:t xml:space="preserve">: </w:t>
-      </w:r>
-      <w:r>
-        <w:rPr>
-          <w:rFonts w:ascii="Lucida Console" w:hAnsi="Lucida Console" w:cs="Lucida Console"/>
-          <w:color w:val="767171" w:themeColor="background2" w:themeShade="80"/>
-          <w:sz w:val="18"/>
-          <w:szCs w:val="18"/>
-        </w:rPr>
-        <w:t>git branch -M dev</w:t>
+        <w:t>: git branch -M dev</w:t>
       </w:r>
     </w:p>
     <w:p>
@@ -27335,7 +27326,7 @@
               </wp:anchor>
             </w:drawing>
           </mc:Choice>
-          <mc:Fallback xmlns:a="http://schemas.openxmlformats.org/drawingml/2006/main" xmlns:pic="http://schemas.openxmlformats.org/drawingml/2006/picture" xmlns:a16="http://schemas.microsoft.com/office/drawing/2014/main" xmlns:a14="http://schemas.microsoft.com/office/drawing/2010/main">
+          <mc:Fallback xmlns:a14="http://schemas.microsoft.com/office/drawing/2010/main" xmlns:a16="http://schemas.microsoft.com/office/drawing/2014/main" xmlns:pic="http://schemas.openxmlformats.org/drawingml/2006/picture" xmlns:a="http://schemas.openxmlformats.org/drawingml/2006/main">
             <w:pict w14:anchorId="1E493D23">
               <v:shapetype id="_x0000_t13" coordsize="21600,21600" o:spt="13" adj="16200,5400" path="m@0,l@0@1,0@1,0@2@0@2@0,21600,21600,10800xe" w14:anchorId="55887B7A">
                 <v:stroke joinstyle="miter"/>
@@ -27847,14 +27838,6 @@
           <w:color w:val="C00000"/>
         </w:rPr>
         <w:t>pre-commit</w:t>
-      </w:r>
-      <w:r>
-        <w:rPr>
-          <w:rFonts w:asciiTheme="majorHAnsi" w:hAnsiTheme="majorHAnsi" w:cstheme="majorHAnsi"/>
-          <w:i/>
-          <w:color w:val="C00000"/>
-        </w:rPr>
-        <w:t xml:space="preserve">  </w:t>
       </w:r>
       <w:r>
         <w:rPr>
@@ -34811,16 +34794,10 @@
 </file>
 
 <file path=customXml/item1.xml><?xml version="1.0" encoding="utf-8"?>
-<p:properties xmlns:p="http://schemas.microsoft.com/office/2006/metadata/properties" xmlns:xsi="http://www.w3.org/2001/XMLSchema-instance" xmlns:pc="http://schemas.microsoft.com/office/infopath/2007/PartnerControls">
-  <documentManagement/>
-</p:properties>
+<b:Sources xmlns:b="http://schemas.openxmlformats.org/officeDocument/2006/bibliography" xmlns="http://schemas.openxmlformats.org/officeDocument/2006/bibliography" SelectedStyle="\APASixthEditionOfficeOnline.xsl" StyleName="APA" Version="6"/>
 </file>
 
 <file path=customXml/item2.xml><?xml version="1.0" encoding="utf-8"?>
-<b:Sources xmlns:b="http://schemas.openxmlformats.org/officeDocument/2006/bibliography" xmlns="http://schemas.openxmlformats.org/officeDocument/2006/bibliography" SelectedStyle="\APASixthEditionOfficeOnline.xsl" StyleName="APA" Version="6"/>
-</file>
-
-<file path=customXml/item3.xml><?xml version="1.0" encoding="utf-8"?>
 <ct:contentTypeSchema xmlns:ct="http://schemas.microsoft.com/office/2006/metadata/contentType" xmlns:ma="http://schemas.microsoft.com/office/2006/metadata/properties/metaAttributes" ct:_="" ma:_="" ma:contentTypeName="Document" ma:contentTypeID="0x010100B8DA6DC434114F4C90F7D8874199B608" ma:contentTypeVersion="13" ma:contentTypeDescription="Crée un document." ma:contentTypeScope="" ma:versionID="88fba1536895ed116a09d8935d868347">
   <xsd:schema xmlns:xsd="http://www.w3.org/2001/XMLSchema" xmlns:xs="http://www.w3.org/2001/XMLSchema" xmlns:p="http://schemas.microsoft.com/office/2006/metadata/properties" xmlns:ns2="69624e31-ffab-4148-bb36-477fbd76f7b7" xmlns:ns3="54d86c8d-1ae6-4cdb-a4ae-b36224b72843" targetNamespace="http://schemas.microsoft.com/office/2006/metadata/properties" ma:root="true" ma:fieldsID="1680af6585d3715d1124d527ea3ebc39" ns2:_="" ns3:_="">
     <xsd:import namespace="69624e31-ffab-4148-bb36-477fbd76f7b7"/>
@@ -35043,6 +35020,12 @@
 </ct:contentTypeSchema>
 </file>
 
+<file path=customXml/item3.xml><?xml version="1.0" encoding="utf-8"?>
+<p:properties xmlns:p="http://schemas.microsoft.com/office/2006/metadata/properties" xmlns:xsi="http://www.w3.org/2001/XMLSchema-instance" xmlns:pc="http://schemas.microsoft.com/office/infopath/2007/PartnerControls">
+  <documentManagement/>
+</p:properties>
+</file>
+
 <file path=customXml/item4.xml><?xml version="1.0" encoding="utf-8"?>
 <?mso-contentType ?>
 <FormTemplates xmlns="http://schemas.microsoft.com/sharepoint/v3/contenttype/forms">
@@ -35053,15 +35036,6 @@
 </file>
 
 <file path=customXml/itemProps1.xml><?xml version="1.0" encoding="utf-8"?>
-<ds:datastoreItem xmlns:ds="http://schemas.openxmlformats.org/officeDocument/2006/customXml" ds:itemID="{FDDAD0CC-2777-4D49-AE1A-E6BF0157A82C}">
-  <ds:schemaRefs>
-    <ds:schemaRef ds:uri="http://schemas.microsoft.com/office/2006/metadata/properties"/>
-    <ds:schemaRef ds:uri="http://schemas.microsoft.com/office/infopath/2007/PartnerControls"/>
-  </ds:schemaRefs>
-</ds:datastoreItem>
-</file>
-
-<file path=customXml/itemProps2.xml><?xml version="1.0" encoding="utf-8"?>
 <ds:datastoreItem xmlns:ds="http://schemas.openxmlformats.org/officeDocument/2006/customXml" ds:itemID="{7DB9E71C-014B-4DCD-9C1D-670CC7C554F2}">
   <ds:schemaRefs>
     <ds:schemaRef ds:uri="http://schemas.openxmlformats.org/officeDocument/2006/bibliography"/>
@@ -35069,7 +35043,7 @@
 </ds:datastoreItem>
 </file>
 
-<file path=customXml/itemProps3.xml><?xml version="1.0" encoding="utf-8"?>
+<file path=customXml/itemProps2.xml><?xml version="1.0" encoding="utf-8"?>
 <ds:datastoreItem xmlns:ds="http://schemas.openxmlformats.org/officeDocument/2006/customXml" ds:itemID="{153FFC98-8397-4BD3-881B-B3ACE53F618A}">
   <ds:schemaRefs>
     <ds:schemaRef ds:uri="http://schemas.microsoft.com/office/2006/metadata/contentType"/>
@@ -35088,6 +35062,15 @@
 </ds:datastoreItem>
 </file>
 
+<file path=customXml/itemProps3.xml><?xml version="1.0" encoding="utf-8"?>
+<ds:datastoreItem xmlns:ds="http://schemas.openxmlformats.org/officeDocument/2006/customXml" ds:itemID="{FDDAD0CC-2777-4D49-AE1A-E6BF0157A82C}">
+  <ds:schemaRefs>
+    <ds:schemaRef ds:uri="http://schemas.microsoft.com/office/2006/metadata/properties"/>
+    <ds:schemaRef ds:uri="http://schemas.microsoft.com/office/infopath/2007/PartnerControls"/>
+  </ds:schemaRefs>
+</ds:datastoreItem>
+</file>
+
 <file path=customXml/itemProps4.xml><?xml version="1.0" encoding="utf-8"?>
 <ds:datastoreItem xmlns:ds="http://schemas.openxmlformats.org/officeDocument/2006/customXml" ds:itemID="{9AAEE120-51ED-4CDD-93BD-44B0846D3069}">
   <ds:schemaRefs>

</xml_diff>

<commit_message>
essais des tests auto
</commit_message>
<xml_diff>
--- a/documentation/starter_python_v0.5.docx
+++ b/documentation/starter_python_v0.5.docx
@@ -41,7 +41,10 @@
           </w14:textOutline>
         </w:rPr>
       </w:pPr>
-      <w:r>
+    </w:p>
+    <w:p>
+      <w:pPr>
+        <w:jc w:val="center"/>
         <w:rPr>
           <w:color w:val="1F4E79" w:themeColor="accent5" w:themeShade="80"/>
           <w:sz w:val="48"/>
@@ -57,18 +60,12 @@
             <w14:round/>
           </w14:textOutline>
         </w:rPr>
-        <w:t>GUIDE STARTER PYTHON</w:t>
-      </w:r>
-    </w:p>
-    <w:p>
-      <w:pPr>
-        <w:jc w:val="center"/>
-        <w:rPr>
-          <w:i/>
-          <w:iCs/>
-          <w:color w:val="2E74B5" w:themeColor="accent5" w:themeShade="BF"/>
-          <w:sz w:val="32"/>
-          <w:szCs w:val="32"/>
+      </w:pPr>
+      <w:r>
+        <w:rPr>
+          <w:color w:val="1F4E79" w:themeColor="accent5" w:themeShade="80"/>
+          <w:sz w:val="48"/>
+          <w:szCs w:val="48"/>
           <w14:shadow w14:blurRad="38100" w14:dist="19050" w14:dir="2700000" w14:sx="100000" w14:sy="100000" w14:kx="0" w14:ky="0" w14:algn="tl">
             <w14:schemeClr w14:val="dk1">
               <w14:alpha w14:val="60000"/>
@@ -80,86 +77,7 @@
             <w14:round/>
           </w14:textOutline>
         </w:rPr>
-      </w:pPr>
-      <w:r>
-        <w:rPr>
-          <w:i/>
-          <w:iCs/>
-          <w:color w:val="2E74B5" w:themeColor="accent5" w:themeShade="BF"/>
-          <w:sz w:val="32"/>
-          <w:szCs w:val="32"/>
-          <w14:shadow w14:blurRad="38100" w14:dist="19050" w14:dir="2700000" w14:sx="100000" w14:sy="100000" w14:kx="0" w14:ky="0" w14:algn="tl">
-            <w14:schemeClr w14:val="dk1">
-              <w14:alpha w14:val="60000"/>
-            </w14:schemeClr>
-          </w14:shadow>
-          <w14:textOutline w14:w="0" w14:cap="flat" w14:cmpd="sng" w14:algn="ctr">
-            <w14:noFill/>
-            <w14:prstDash w14:val="solid"/>
-            <w14:round/>
-          </w14:textOutline>
-        </w:rPr>
-        <w:t>sur</w:t>
-      </w:r>
-      <w:r>
-        <w:rPr>
-          <w:i/>
-          <w:iCs/>
-          <w:color w:val="2E74B5" w:themeColor="accent5" w:themeShade="BF"/>
-          <w:sz w:val="32"/>
-          <w:szCs w:val="32"/>
-          <w14:shadow w14:blurRad="38100" w14:dist="19050" w14:dir="2700000" w14:sx="100000" w14:sy="100000" w14:kx="0" w14:ky="0" w14:algn="tl">
-            <w14:schemeClr w14:val="dk1">
-              <w14:alpha w14:val="60000"/>
-            </w14:schemeClr>
-          </w14:shadow>
-          <w14:textOutline w14:w="0" w14:cap="flat" w14:cmpd="sng" w14:algn="ctr">
-            <w14:noFill/>
-            <w14:prstDash w14:val="solid"/>
-            <w14:round/>
-          </w14:textOutline>
-        </w:rPr>
-        <w:br/>
-      </w:r>
-      <w:r>
-        <w:rPr>
-          <w:i/>
-          <w:iCs/>
-          <w:color w:val="2E74B5" w:themeColor="accent5" w:themeShade="BF"/>
-          <w:sz w:val="32"/>
-          <w:szCs w:val="32"/>
-          <w14:shadow w14:blurRad="38100" w14:dist="19050" w14:dir="2700000" w14:sx="100000" w14:sy="100000" w14:kx="0" w14:ky="0" w14:algn="tl">
-            <w14:schemeClr w14:val="dk1">
-              <w14:alpha w14:val="60000"/>
-            </w14:schemeClr>
-          </w14:shadow>
-          <w14:textOutline w14:w="0" w14:cap="flat" w14:cmpd="sng" w14:algn="ctr">
-            <w14:noFill/>
-            <w14:prstDash w14:val="solid"/>
-            <w14:round/>
-          </w14:textOutline>
-        </w:rPr>
-        <w:t>la Mise en Forme &amp; la Structuration de Cod</w:t>
-      </w:r>
-      <w:r>
-        <w:rPr>
-          <w:i/>
-          <w:iCs/>
-          <w:color w:val="2E74B5" w:themeColor="accent5" w:themeShade="BF"/>
-          <w:sz w:val="32"/>
-          <w:szCs w:val="32"/>
-          <w14:shadow w14:blurRad="38100" w14:dist="19050" w14:dir="2700000" w14:sx="100000" w14:sy="100000" w14:kx="0" w14:ky="0" w14:algn="tl">
-            <w14:schemeClr w14:val="dk1">
-              <w14:alpha w14:val="60000"/>
-            </w14:schemeClr>
-          </w14:shadow>
-          <w14:textOutline w14:w="0" w14:cap="flat" w14:cmpd="sng" w14:algn="ctr">
-            <w14:noFill/>
-            <w14:prstDash w14:val="solid"/>
-            <w14:round/>
-          </w14:textOutline>
-        </w:rPr>
-        <w:t>e</w:t>
+        <w:t>GUIDE STARTER PYTHON</w:t>
       </w:r>
     </w:p>
     <w:p/>
@@ -13273,7 +13191,15 @@
       </w:r>
       <w:proofErr w:type="spellEnd"/>
       <w:r>
-        <w:t xml:space="preserve"> est qu’on peut paramétrer autant d'éléments qu’on veut pour le modèle, il suffit simplement de définir les éléments à paramétrer en tant que variables avec la double marque "{", par exemple :</w:t>
+        <w:t xml:space="preserve"> est qu’on peut paramétrer autant d'éléments qu’on veut pour le modèle, il </w:t>
+      </w:r>
+      <w:proofErr w:type="gramStart"/>
+      <w:r>
+        <w:t>suffit simplement</w:t>
+      </w:r>
+      <w:proofErr w:type="gramEnd"/>
+      <w:r>
+        <w:t xml:space="preserve"> de définir les éléments à paramétrer en tant que variables avec la double marque "{", par exemple :</w:t>
       </w:r>
     </w:p>
     <w:p>
@@ -13404,7 +13330,27 @@
           <w:color w:val="C00000"/>
           <w:lang w:val="en-GB"/>
         </w:rPr>
-        <w:t>cookiecutter.other_items_eg_file_name_or_even</w:t>
+        <w:t>cookiecutter.other_items_</w:t>
+      </w:r>
+      <w:proofErr w:type="gramStart"/>
+      <w:r>
+        <w:rPr>
+          <w:rFonts w:asciiTheme="majorHAnsi" w:hAnsiTheme="majorHAnsi" w:cstheme="majorHAnsi"/>
+          <w:i/>
+          <w:color w:val="C00000"/>
+          <w:lang w:val="en-GB"/>
+        </w:rPr>
+        <w:t>eg</w:t>
+      </w:r>
+      <w:proofErr w:type="gramEnd"/>
+      <w:r>
+        <w:rPr>
+          <w:rFonts w:asciiTheme="majorHAnsi" w:hAnsiTheme="majorHAnsi" w:cstheme="majorHAnsi"/>
+          <w:i/>
+          <w:color w:val="C00000"/>
+          <w:lang w:val="en-GB"/>
+        </w:rPr>
+        <w:t>_file_name_or_even</w:t>
       </w:r>
       <w:proofErr w:type="spellEnd"/>
       <w:r>
@@ -13687,7 +13633,27 @@
           <w:color w:val="C00000"/>
           <w:lang w:val="en-GB"/>
         </w:rPr>
-        <w:t>other_items_eg_file_name_or_even</w:t>
+        <w:t>other_items_</w:t>
+      </w:r>
+      <w:proofErr w:type="gramStart"/>
+      <w:r>
+        <w:rPr>
+          <w:rFonts w:asciiTheme="majorHAnsi" w:hAnsiTheme="majorHAnsi" w:cstheme="majorHAnsi"/>
+          <w:i/>
+          <w:color w:val="C00000"/>
+          <w:lang w:val="en-GB"/>
+        </w:rPr>
+        <w:t>eg</w:t>
+      </w:r>
+      <w:proofErr w:type="gramEnd"/>
+      <w:r>
+        <w:rPr>
+          <w:rFonts w:asciiTheme="majorHAnsi" w:hAnsiTheme="majorHAnsi" w:cstheme="majorHAnsi"/>
+          <w:i/>
+          <w:color w:val="C00000"/>
+          <w:lang w:val="en-GB"/>
+        </w:rPr>
+        <w:t>_file_name_or_even</w:t>
       </w:r>
       <w:proofErr w:type="spellEnd"/>
       <w:r>
@@ -17116,7 +17082,7 @@
               </wp:anchor>
             </w:drawing>
           </mc:Choice>
-          <mc:Fallback xmlns:a14="http://schemas.microsoft.com/office/drawing/2010/main" xmlns:a16="http://schemas.microsoft.com/office/drawing/2014/main" xmlns:pic="http://schemas.openxmlformats.org/drawingml/2006/picture" xmlns:a="http://schemas.openxmlformats.org/drawingml/2006/main">
+          <mc:Fallback xmlns:a="http://schemas.openxmlformats.org/drawingml/2006/main" xmlns:pic="http://schemas.openxmlformats.org/drawingml/2006/picture" xmlns:a16="http://schemas.microsoft.com/office/drawing/2014/main" xmlns:a14="http://schemas.microsoft.com/office/drawing/2010/main">
             <w:pict w14:anchorId="0B3C93D7">
               <v:rect id="Rectangle 9" style="position:absolute;margin-left:308.3pt;margin-top:20.35pt;width:142.65pt;height:29.95pt;z-index:251664384;visibility:visible;mso-wrap-style:square;mso-width-percent:0;mso-height-percent:0;mso-wrap-distance-left:9pt;mso-wrap-distance-top:0;mso-wrap-distance-right:9pt;mso-wrap-distance-bottom:0;mso-position-horizontal:absolute;mso-position-horizontal-relative:margin;mso-position-vertical:absolute;mso-position-vertical-relative:text;mso-width-percent:0;mso-height-percent:0;mso-width-relative:margin;mso-height-relative:margin;v-text-anchor:middle" o:spid="_x0000_s1026" filled="f" strokecolor="white [3212]" strokeweight="1pt" w14:anchorId="79649AB2" o:gfxdata="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">
                 <w10:wrap anchorx="margin"/>
@@ -27326,7 +27292,7 @@
               </wp:anchor>
             </w:drawing>
           </mc:Choice>
-          <mc:Fallback xmlns:a14="http://schemas.microsoft.com/office/drawing/2010/main" xmlns:a16="http://schemas.microsoft.com/office/drawing/2014/main" xmlns:pic="http://schemas.openxmlformats.org/drawingml/2006/picture" xmlns:a="http://schemas.openxmlformats.org/drawingml/2006/main">
+          <mc:Fallback xmlns:a="http://schemas.openxmlformats.org/drawingml/2006/main" xmlns:pic="http://schemas.openxmlformats.org/drawingml/2006/picture" xmlns:a16="http://schemas.microsoft.com/office/drawing/2014/main" xmlns:a14="http://schemas.microsoft.com/office/drawing/2010/main">
             <w:pict w14:anchorId="1E493D23">
               <v:shapetype id="_x0000_t13" coordsize="21600,21600" o:spt="13" adj="16200,5400" path="m@0,l@0@1,0@1,0@2@0@2@0,21600,21600,10800xe" w14:anchorId="55887B7A">
                 <v:stroke joinstyle="miter"/>
@@ -34794,10 +34760,6 @@
 </file>
 
 <file path=customXml/item1.xml><?xml version="1.0" encoding="utf-8"?>
-<b:Sources xmlns:b="http://schemas.openxmlformats.org/officeDocument/2006/bibliography" xmlns="http://schemas.openxmlformats.org/officeDocument/2006/bibliography" SelectedStyle="\APASixthEditionOfficeOnline.xsl" StyleName="APA" Version="6"/>
-</file>
-
-<file path=customXml/item2.xml><?xml version="1.0" encoding="utf-8"?>
 <ct:contentTypeSchema xmlns:ct="http://schemas.microsoft.com/office/2006/metadata/contentType" xmlns:ma="http://schemas.microsoft.com/office/2006/metadata/properties/metaAttributes" ct:_="" ma:_="" ma:contentTypeName="Document" ma:contentTypeID="0x010100B8DA6DC434114F4C90F7D8874199B608" ma:contentTypeVersion="13" ma:contentTypeDescription="Crée un document." ma:contentTypeScope="" ma:versionID="88fba1536895ed116a09d8935d868347">
   <xsd:schema xmlns:xsd="http://www.w3.org/2001/XMLSchema" xmlns:xs="http://www.w3.org/2001/XMLSchema" xmlns:p="http://schemas.microsoft.com/office/2006/metadata/properties" xmlns:ns2="69624e31-ffab-4148-bb36-477fbd76f7b7" xmlns:ns3="54d86c8d-1ae6-4cdb-a4ae-b36224b72843" targetNamespace="http://schemas.microsoft.com/office/2006/metadata/properties" ma:root="true" ma:fieldsID="1680af6585d3715d1124d527ea3ebc39" ns2:_="" ns3:_="">
     <xsd:import namespace="69624e31-ffab-4148-bb36-477fbd76f7b7"/>
@@ -35020,10 +34982,14 @@
 </ct:contentTypeSchema>
 </file>
 
-<file path=customXml/item3.xml><?xml version="1.0" encoding="utf-8"?>
+<file path=customXml/item2.xml><?xml version="1.0" encoding="utf-8"?>
 <p:properties xmlns:p="http://schemas.microsoft.com/office/2006/metadata/properties" xmlns:xsi="http://www.w3.org/2001/XMLSchema-instance" xmlns:pc="http://schemas.microsoft.com/office/infopath/2007/PartnerControls">
   <documentManagement/>
 </p:properties>
+</file>
+
+<file path=customXml/item3.xml><?xml version="1.0" encoding="utf-8"?>
+<b:Sources xmlns:b="http://schemas.openxmlformats.org/officeDocument/2006/bibliography" xmlns="http://schemas.openxmlformats.org/officeDocument/2006/bibliography" SelectedStyle="\APASixthEditionOfficeOnline.xsl" StyleName="APA" Version="6"/>
 </file>
 
 <file path=customXml/item4.xml><?xml version="1.0" encoding="utf-8"?>
@@ -35036,14 +35002,6 @@
 </file>
 
 <file path=customXml/itemProps1.xml><?xml version="1.0" encoding="utf-8"?>
-<ds:datastoreItem xmlns:ds="http://schemas.openxmlformats.org/officeDocument/2006/customXml" ds:itemID="{7DB9E71C-014B-4DCD-9C1D-670CC7C554F2}">
-  <ds:schemaRefs>
-    <ds:schemaRef ds:uri="http://schemas.openxmlformats.org/officeDocument/2006/bibliography"/>
-  </ds:schemaRefs>
-</ds:datastoreItem>
-</file>
-
-<file path=customXml/itemProps2.xml><?xml version="1.0" encoding="utf-8"?>
 <ds:datastoreItem xmlns:ds="http://schemas.openxmlformats.org/officeDocument/2006/customXml" ds:itemID="{153FFC98-8397-4BD3-881B-B3ACE53F618A}">
   <ds:schemaRefs>
     <ds:schemaRef ds:uri="http://schemas.microsoft.com/office/2006/metadata/contentType"/>
@@ -35062,11 +35020,19 @@
 </ds:datastoreItem>
 </file>
 
-<file path=customXml/itemProps3.xml><?xml version="1.0" encoding="utf-8"?>
+<file path=customXml/itemProps2.xml><?xml version="1.0" encoding="utf-8"?>
 <ds:datastoreItem xmlns:ds="http://schemas.openxmlformats.org/officeDocument/2006/customXml" ds:itemID="{FDDAD0CC-2777-4D49-AE1A-E6BF0157A82C}">
   <ds:schemaRefs>
     <ds:schemaRef ds:uri="http://schemas.microsoft.com/office/2006/metadata/properties"/>
     <ds:schemaRef ds:uri="http://schemas.microsoft.com/office/infopath/2007/PartnerControls"/>
+  </ds:schemaRefs>
+</ds:datastoreItem>
+</file>
+
+<file path=customXml/itemProps3.xml><?xml version="1.0" encoding="utf-8"?>
+<ds:datastoreItem xmlns:ds="http://schemas.openxmlformats.org/officeDocument/2006/customXml" ds:itemID="{7DB9E71C-014B-4DCD-9C1D-670CC7C554F2}">
+  <ds:schemaRefs>
+    <ds:schemaRef ds:uri="http://schemas.openxmlformats.org/officeDocument/2006/bibliography"/>
   </ds:schemaRefs>
 </ds:datastoreItem>
 </file>

</xml_diff>